<commit_message>
Refactor palindrome check implementation for clarity and efficiency
</commit_message>
<xml_diff>
--- a/COLLEGE/Experiment 3/PYTHON PROGRAMMING LAB FILE.docx
+++ b/COLLEGE/Experiment 3/PYTHON PROGRAMMING LAB FILE.docx
@@ -487,9 +487,9 @@
           <w:szCs w:val="28"/>
         </w:rPr>
         <w:drawing>
-          <wp:inline distT="0" distB="0" distL="0" distR="0" wp14:anchorId="57EDCD05" wp14:editId="18A4BC3B">
-            <wp:extent cx="3480155" cy="5661660"/>
-            <wp:effectExtent l="0" t="0" r="6350" b="0"/>
+          <wp:inline distT="0" distB="0" distL="0" distR="0" wp14:anchorId="57EDCD05" wp14:editId="4F9F453C">
+            <wp:extent cx="3360420" cy="5466871"/>
+            <wp:effectExtent l="0" t="0" r="0" b="635"/>
             <wp:docPr id="1695434429" name="Picture 1"/>
             <wp:cNvGraphicFramePr>
               <a:graphicFrameLocks xmlns:a="http://schemas.openxmlformats.org/drawingml/2006/main" noChangeAspect="1"/>
@@ -504,7 +504,7 @@
                     </pic:cNvPicPr>
                   </pic:nvPicPr>
                   <pic:blipFill rotWithShape="1">
-                    <a:blip r:embed="rId6">
+                    <a:blip r:embed="rId6" cstate="print">
                       <a:extLst>
                         <a:ext uri="{28A0092B-C50C-407E-A947-70E740481C1C}">
                           <a14:useLocalDpi xmlns:a14="http://schemas.microsoft.com/office/drawing/2010/main" val="0"/>
@@ -519,7 +519,7 @@
                   <pic:spPr bwMode="auto">
                     <a:xfrm>
                       <a:off x="0" y="0"/>
-                      <a:ext cx="3481277" cy="5663486"/>
+                      <a:ext cx="3367922" cy="5479076"/>
                     </a:xfrm>
                     <a:prstGeom prst="rect">
                       <a:avLst/>
@@ -1066,9 +1066,9 @@
           <w:szCs w:val="28"/>
         </w:rPr>
         <w:drawing>
-          <wp:inline distT="0" distB="0" distL="0" distR="0" wp14:anchorId="0E3A8D1C" wp14:editId="6AF8ACE4">
-            <wp:extent cx="4701540" cy="3083413"/>
-            <wp:effectExtent l="0" t="0" r="3810" b="3175"/>
+          <wp:inline distT="0" distB="0" distL="0" distR="0" wp14:anchorId="0E3A8D1C" wp14:editId="6331A32A">
+            <wp:extent cx="3695700" cy="2423753"/>
+            <wp:effectExtent l="0" t="0" r="0" b="0"/>
             <wp:docPr id="307412047" name="Picture 1"/>
             <wp:cNvGraphicFramePr>
               <a:graphicFrameLocks xmlns:a="http://schemas.openxmlformats.org/drawingml/2006/main" noChangeAspect="1"/>
@@ -1090,7 +1090,7 @@
                   <pic:spPr bwMode="auto">
                     <a:xfrm>
                       <a:off x="0" y="0"/>
-                      <a:ext cx="4706704" cy="3086800"/>
+                      <a:ext cx="3709498" cy="2432802"/>
                     </a:xfrm>
                     <a:prstGeom prst="rect">
                       <a:avLst/>
@@ -1248,6 +1248,17 @@
         </w:rPr>
         <w:t xml:space="preserve"> </w:t>
       </w:r>
+      <w:r>
+        <w:rPr>
+          <w:rFonts w:ascii="Times New Roman" w:hAnsi="Times New Roman" w:cs="Times New Roman"/>
+          <w:b/>
+          <w:bCs/>
+          <w:sz w:val="28"/>
+          <w:szCs w:val="28"/>
+          <w:lang w:val="en-IN"/>
+        </w:rPr>
+        <w:t>Print Fibonacci series up to given term.</w:t>
+      </w:r>
     </w:p>
     <w:p>
       <w:pPr>
@@ -1288,176 +1299,64 @@
           <w:sz w:val="28"/>
           <w:szCs w:val="28"/>
         </w:rPr>
-        <w:t>Output:</w:t>
-      </w:r>
-    </w:p>
-    <w:p>
-      <w:pPr>
-        <w:rPr>
-          <w:rFonts w:ascii="Times New Roman" w:hAnsi="Times New Roman" w:cs="Times New Roman"/>
-          <w:b/>
-          <w:bCs/>
-          <w:sz w:val="28"/>
-          <w:szCs w:val="28"/>
-        </w:rPr>
-      </w:pPr>
-      <w:r>
-        <w:rPr>
-          <w:rFonts w:ascii="Times New Roman" w:hAnsi="Times New Roman" w:cs="Times New Roman"/>
-          <w:b/>
-          <w:bCs/>
-          <w:sz w:val="28"/>
-          <w:szCs w:val="28"/>
-        </w:rPr>
-        <w:t>Objective:</w:t>
-      </w:r>
-    </w:p>
-    <w:p>
-      <w:pPr>
-        <w:rPr>
-          <w:rFonts w:ascii="Times New Roman" w:hAnsi="Times New Roman" w:cs="Times New Roman"/>
-          <w:b/>
-          <w:bCs/>
-          <w:sz w:val="28"/>
-          <w:szCs w:val="28"/>
-        </w:rPr>
-      </w:pPr>
-      <w:r>
-        <w:rPr>
-          <w:rFonts w:ascii="Times New Roman" w:hAnsi="Times New Roman" w:cs="Times New Roman"/>
-          <w:b/>
-          <w:bCs/>
-          <w:sz w:val="28"/>
-          <w:szCs w:val="28"/>
-        </w:rPr>
-        <w:t>Code:</w:t>
-      </w:r>
-    </w:p>
-    <w:p>
-      <w:pPr>
-        <w:rPr>
-          <w:rFonts w:ascii="Times New Roman" w:hAnsi="Times New Roman" w:cs="Times New Roman"/>
-          <w:b/>
-          <w:bCs/>
-          <w:sz w:val="28"/>
-          <w:szCs w:val="28"/>
-        </w:rPr>
-      </w:pPr>
-      <w:r>
-        <w:rPr>
-          <w:rFonts w:ascii="Times New Roman" w:hAnsi="Times New Roman" w:cs="Times New Roman"/>
-          <w:b/>
-          <w:bCs/>
-          <w:sz w:val="28"/>
-          <w:szCs w:val="28"/>
-        </w:rPr>
-        <w:t>Output:</w:t>
-      </w:r>
-    </w:p>
-    <w:p>
-      <w:pPr>
-        <w:rPr>
-          <w:rFonts w:ascii="Times New Roman" w:hAnsi="Times New Roman" w:cs="Times New Roman"/>
-          <w:b/>
-          <w:bCs/>
-          <w:sz w:val="28"/>
-          <w:szCs w:val="28"/>
-        </w:rPr>
-      </w:pPr>
-      <w:r>
-        <w:rPr>
-          <w:rFonts w:ascii="Times New Roman" w:hAnsi="Times New Roman" w:cs="Times New Roman"/>
-          <w:b/>
-          <w:bCs/>
-          <w:sz w:val="28"/>
-          <w:szCs w:val="28"/>
-        </w:rPr>
-        <w:t>Objective:</w:t>
-      </w:r>
-    </w:p>
-    <w:p>
-      <w:pPr>
-        <w:rPr>
-          <w:rFonts w:ascii="Times New Roman" w:hAnsi="Times New Roman" w:cs="Times New Roman"/>
-          <w:b/>
-          <w:bCs/>
-          <w:sz w:val="28"/>
-          <w:szCs w:val="28"/>
-        </w:rPr>
-      </w:pPr>
-      <w:r>
-        <w:rPr>
-          <w:rFonts w:ascii="Times New Roman" w:hAnsi="Times New Roman" w:cs="Times New Roman"/>
-          <w:b/>
-          <w:bCs/>
-          <w:sz w:val="28"/>
-          <w:szCs w:val="28"/>
-        </w:rPr>
-        <w:t>Code:</w:t>
-      </w:r>
-    </w:p>
-    <w:p>
-      <w:pPr>
-        <w:rPr>
-          <w:rFonts w:ascii="Times New Roman" w:hAnsi="Times New Roman" w:cs="Times New Roman"/>
-          <w:b/>
-          <w:bCs/>
-          <w:sz w:val="28"/>
-          <w:szCs w:val="28"/>
-        </w:rPr>
-      </w:pPr>
-      <w:r>
-        <w:rPr>
-          <w:rFonts w:ascii="Times New Roman" w:hAnsi="Times New Roman" w:cs="Times New Roman"/>
-          <w:b/>
-          <w:bCs/>
-          <w:sz w:val="28"/>
-          <w:szCs w:val="28"/>
-        </w:rPr>
-        <w:t>Output:</w:t>
-      </w:r>
-    </w:p>
-    <w:p>
-      <w:pPr>
-        <w:rPr>
-          <w:rFonts w:ascii="Times New Roman" w:hAnsi="Times New Roman" w:cs="Times New Roman"/>
-          <w:b/>
-          <w:bCs/>
-          <w:sz w:val="28"/>
-          <w:szCs w:val="28"/>
-        </w:rPr>
-      </w:pPr>
-      <w:r>
-        <w:rPr>
-          <w:rFonts w:ascii="Times New Roman" w:hAnsi="Times New Roman" w:cs="Times New Roman"/>
-          <w:b/>
-          <w:bCs/>
-          <w:sz w:val="28"/>
-          <w:szCs w:val="28"/>
-        </w:rPr>
-        <w:t>Objective:</w:t>
-      </w:r>
-    </w:p>
-    <w:p>
-      <w:pPr>
-        <w:rPr>
-          <w:rFonts w:ascii="Times New Roman" w:hAnsi="Times New Roman" w:cs="Times New Roman"/>
-          <w:b/>
-          <w:bCs/>
-          <w:sz w:val="28"/>
-          <w:szCs w:val="28"/>
-        </w:rPr>
-      </w:pPr>
-      <w:r>
-        <w:rPr>
-          <w:rFonts w:ascii="Times New Roman" w:hAnsi="Times New Roman" w:cs="Times New Roman"/>
-          <w:b/>
-          <w:bCs/>
-          <w:sz w:val="28"/>
-          <w:szCs w:val="28"/>
-        </w:rPr>
-        <w:t>Code:</w:t>
-      </w:r>
+        <w:drawing>
+          <wp:inline distT="0" distB="0" distL="0" distR="0" wp14:anchorId="0562A928" wp14:editId="3ED09593">
+            <wp:extent cx="4511040" cy="2882747"/>
+            <wp:effectExtent l="0" t="0" r="3810" b="0"/>
+            <wp:docPr id="1616621184" name="Picture 1"/>
+            <wp:cNvGraphicFramePr>
+              <a:graphicFrameLocks xmlns:a="http://schemas.openxmlformats.org/drawingml/2006/main" noChangeAspect="1"/>
+            </wp:cNvGraphicFramePr>
+            <a:graphic xmlns:a="http://schemas.openxmlformats.org/drawingml/2006/main">
+              <a:graphicData uri="http://schemas.openxmlformats.org/drawingml/2006/picture">
+                <pic:pic xmlns:pic="http://schemas.openxmlformats.org/drawingml/2006/picture">
+                  <pic:nvPicPr>
+                    <pic:cNvPr id="1616621184" name=""/>
+                    <pic:cNvPicPr/>
+                  </pic:nvPicPr>
+                  <pic:blipFill>
+                    <a:blip r:embed="rId12"/>
+                    <a:stretch>
+                      <a:fillRect/>
+                    </a:stretch>
+                  </pic:blipFill>
+                  <pic:spPr>
+                    <a:xfrm>
+                      <a:off x="0" y="0"/>
+                      <a:ext cx="4514773" cy="2885132"/>
+                    </a:xfrm>
+                    <a:prstGeom prst="rect">
+                      <a:avLst/>
+                    </a:prstGeom>
+                  </pic:spPr>
+                </pic:pic>
+              </a:graphicData>
+            </a:graphic>
+          </wp:inline>
+        </w:drawing>
+      </w:r>
+    </w:p>
+    <w:p>
+      <w:pPr>
+        <w:rPr>
+          <w:rFonts w:ascii="Times New Roman" w:hAnsi="Times New Roman" w:cs="Times New Roman"/>
+          <w:b/>
+          <w:bCs/>
+          <w:sz w:val="28"/>
+          <w:szCs w:val="28"/>
+        </w:rPr>
+      </w:pPr>
+    </w:p>
+    <w:p>
+      <w:pPr>
+        <w:rPr>
+          <w:rFonts w:ascii="Times New Roman" w:hAnsi="Times New Roman" w:cs="Times New Roman"/>
+          <w:b/>
+          <w:bCs/>
+          <w:sz w:val="28"/>
+          <w:szCs w:val="28"/>
+        </w:rPr>
+      </w:pPr>
     </w:p>
     <w:p>
       <w:pPr>
@@ -1499,6 +1398,286 @@
           <w:sz w:val="28"/>
           <w:szCs w:val="28"/>
         </w:rPr>
+        <w:drawing>
+          <wp:inline distT="0" distB="0" distL="0" distR="0" wp14:anchorId="5D5151EC" wp14:editId="18094E16">
+            <wp:extent cx="5731510" cy="730885"/>
+            <wp:effectExtent l="0" t="0" r="2540" b="0"/>
+            <wp:docPr id="1126253360" name="Picture 1"/>
+            <wp:cNvGraphicFramePr>
+              <a:graphicFrameLocks xmlns:a="http://schemas.openxmlformats.org/drawingml/2006/main" noChangeAspect="1"/>
+            </wp:cNvGraphicFramePr>
+            <a:graphic xmlns:a="http://schemas.openxmlformats.org/drawingml/2006/main">
+              <a:graphicData uri="http://schemas.openxmlformats.org/drawingml/2006/picture">
+                <pic:pic xmlns:pic="http://schemas.openxmlformats.org/drawingml/2006/picture">
+                  <pic:nvPicPr>
+                    <pic:cNvPr id="1126253360" name=""/>
+                    <pic:cNvPicPr/>
+                  </pic:nvPicPr>
+                  <pic:blipFill>
+                    <a:blip r:embed="rId13"/>
+                    <a:stretch>
+                      <a:fillRect/>
+                    </a:stretch>
+                  </pic:blipFill>
+                  <pic:spPr>
+                    <a:xfrm>
+                      <a:off x="0" y="0"/>
+                      <a:ext cx="5731510" cy="730885"/>
+                    </a:xfrm>
+                    <a:prstGeom prst="rect">
+                      <a:avLst/>
+                    </a:prstGeom>
+                  </pic:spPr>
+                </pic:pic>
+              </a:graphicData>
+            </a:graphic>
+          </wp:inline>
+        </w:drawing>
+      </w:r>
+    </w:p>
+    <w:p>
+      <w:pPr>
+        <w:rPr>
+          <w:rFonts w:ascii="Times New Roman" w:hAnsi="Times New Roman" w:cs="Times New Roman"/>
+          <w:b/>
+          <w:bCs/>
+          <w:sz w:val="28"/>
+          <w:szCs w:val="28"/>
+        </w:rPr>
+      </w:pPr>
+    </w:p>
+    <w:p>
+      <w:pPr>
+        <w:rPr>
+          <w:rFonts w:ascii="Times New Roman" w:hAnsi="Times New Roman" w:cs="Times New Roman"/>
+          <w:b/>
+          <w:bCs/>
+          <w:sz w:val="28"/>
+          <w:szCs w:val="28"/>
+        </w:rPr>
+      </w:pPr>
+      <w:r>
+        <w:rPr>
+          <w:rFonts w:ascii="Times New Roman" w:hAnsi="Times New Roman" w:cs="Times New Roman"/>
+          <w:b/>
+          <w:bCs/>
+          <w:sz w:val="28"/>
+          <w:szCs w:val="28"/>
+        </w:rPr>
+        <w:t>Objective</w:t>
+      </w:r>
+      <w:r>
+        <w:rPr>
+          <w:rFonts w:ascii="Times New Roman" w:hAnsi="Times New Roman" w:cs="Times New Roman"/>
+          <w:b/>
+          <w:bCs/>
+          <w:sz w:val="28"/>
+          <w:szCs w:val="28"/>
+        </w:rPr>
+        <w:t xml:space="preserve"> 4</w:t>
+      </w:r>
+      <w:r>
+        <w:rPr>
+          <w:rFonts w:ascii="Times New Roman" w:hAnsi="Times New Roman" w:cs="Times New Roman"/>
+          <w:b/>
+          <w:bCs/>
+          <w:sz w:val="28"/>
+          <w:szCs w:val="28"/>
+        </w:rPr>
+        <w:t>:</w:t>
+      </w:r>
+      <w:r>
+        <w:rPr>
+          <w:rFonts w:ascii="Times New Roman" w:hAnsi="Times New Roman" w:cs="Times New Roman"/>
+          <w:b/>
+          <w:bCs/>
+          <w:sz w:val="28"/>
+          <w:szCs w:val="28"/>
+        </w:rPr>
+        <w:t xml:space="preserve"> </w:t>
+      </w:r>
+      <w:r>
+        <w:rPr>
+          <w:rFonts w:ascii="Times New Roman" w:hAnsi="Times New Roman" w:cs="Times New Roman"/>
+          <w:b/>
+          <w:bCs/>
+          <w:sz w:val="28"/>
+          <w:szCs w:val="28"/>
+          <w:lang w:val="en-IN"/>
+        </w:rPr>
+        <w:t>Write a program to find if given number is prime number or not.</w:t>
+      </w:r>
+    </w:p>
+    <w:p>
+      <w:pPr>
+        <w:rPr>
+          <w:rFonts w:ascii="Times New Roman" w:hAnsi="Times New Roman" w:cs="Times New Roman"/>
+          <w:b/>
+          <w:bCs/>
+          <w:sz w:val="28"/>
+          <w:szCs w:val="28"/>
+        </w:rPr>
+      </w:pPr>
+      <w:r>
+        <w:rPr>
+          <w:rFonts w:ascii="Times New Roman" w:hAnsi="Times New Roman" w:cs="Times New Roman"/>
+          <w:b/>
+          <w:bCs/>
+          <w:sz w:val="28"/>
+          <w:szCs w:val="28"/>
+        </w:rPr>
+        <w:t>Code:</w:t>
+      </w:r>
+    </w:p>
+    <w:p>
+      <w:pPr>
+        <w:rPr>
+          <w:rFonts w:ascii="Times New Roman" w:hAnsi="Times New Roman" w:cs="Times New Roman"/>
+          <w:b/>
+          <w:bCs/>
+          <w:sz w:val="28"/>
+          <w:szCs w:val="28"/>
+        </w:rPr>
+      </w:pPr>
+      <w:r>
+        <w:rPr>
+          <w:rFonts w:ascii="Times New Roman" w:hAnsi="Times New Roman" w:cs="Times New Roman"/>
+          <w:b/>
+          <w:bCs/>
+          <w:sz w:val="28"/>
+          <w:szCs w:val="28"/>
+        </w:rPr>
+        <w:drawing>
+          <wp:inline distT="0" distB="0" distL="0" distR="0" wp14:anchorId="0737FEB3" wp14:editId="29C69BF4">
+            <wp:extent cx="4343400" cy="2535649"/>
+            <wp:effectExtent l="0" t="0" r="0" b="0"/>
+            <wp:docPr id="1676923020" name="Picture 1"/>
+            <wp:cNvGraphicFramePr>
+              <a:graphicFrameLocks xmlns:a="http://schemas.openxmlformats.org/drawingml/2006/main" noChangeAspect="1"/>
+            </wp:cNvGraphicFramePr>
+            <a:graphic xmlns:a="http://schemas.openxmlformats.org/drawingml/2006/main">
+              <a:graphicData uri="http://schemas.openxmlformats.org/drawingml/2006/picture">
+                <pic:pic xmlns:pic="http://schemas.openxmlformats.org/drawingml/2006/picture">
+                  <pic:nvPicPr>
+                    <pic:cNvPr id="1676923020" name=""/>
+                    <pic:cNvPicPr/>
+                  </pic:nvPicPr>
+                  <pic:blipFill>
+                    <a:blip r:embed="rId14"/>
+                    <a:stretch>
+                      <a:fillRect/>
+                    </a:stretch>
+                  </pic:blipFill>
+                  <pic:spPr>
+                    <a:xfrm>
+                      <a:off x="0" y="0"/>
+                      <a:ext cx="4345569" cy="2536915"/>
+                    </a:xfrm>
+                    <a:prstGeom prst="rect">
+                      <a:avLst/>
+                    </a:prstGeom>
+                  </pic:spPr>
+                </pic:pic>
+              </a:graphicData>
+            </a:graphic>
+          </wp:inline>
+        </w:drawing>
+      </w:r>
+    </w:p>
+    <w:p>
+      <w:pPr>
+        <w:rPr>
+          <w:rFonts w:ascii="Times New Roman" w:hAnsi="Times New Roman" w:cs="Times New Roman"/>
+          <w:b/>
+          <w:bCs/>
+          <w:sz w:val="28"/>
+          <w:szCs w:val="28"/>
+        </w:rPr>
+      </w:pPr>
+      <w:r>
+        <w:rPr>
+          <w:rFonts w:ascii="Times New Roman" w:hAnsi="Times New Roman" w:cs="Times New Roman"/>
+          <w:b/>
+          <w:bCs/>
+          <w:sz w:val="28"/>
+          <w:szCs w:val="28"/>
+        </w:rPr>
+        <w:t>Output:</w:t>
+      </w:r>
+    </w:p>
+    <w:p>
+      <w:pPr>
+        <w:rPr>
+          <w:rFonts w:ascii="Times New Roman" w:hAnsi="Times New Roman" w:cs="Times New Roman"/>
+          <w:b/>
+          <w:bCs/>
+          <w:sz w:val="28"/>
+          <w:szCs w:val="28"/>
+        </w:rPr>
+      </w:pPr>
+      <w:r>
+        <w:rPr>
+          <w:rFonts w:ascii="Times New Roman" w:hAnsi="Times New Roman" w:cs="Times New Roman"/>
+          <w:b/>
+          <w:bCs/>
+          <w:sz w:val="28"/>
+          <w:szCs w:val="28"/>
+        </w:rPr>
+        <w:drawing>
+          <wp:inline distT="0" distB="0" distL="0" distR="0" wp14:anchorId="10826365" wp14:editId="1D2BEBE4">
+            <wp:extent cx="5731510" cy="710565"/>
+            <wp:effectExtent l="0" t="0" r="2540" b="0"/>
+            <wp:docPr id="874128157" name="Picture 1"/>
+            <wp:cNvGraphicFramePr>
+              <a:graphicFrameLocks xmlns:a="http://schemas.openxmlformats.org/drawingml/2006/main" noChangeAspect="1"/>
+            </wp:cNvGraphicFramePr>
+            <a:graphic xmlns:a="http://schemas.openxmlformats.org/drawingml/2006/main">
+              <a:graphicData uri="http://schemas.openxmlformats.org/drawingml/2006/picture">
+                <pic:pic xmlns:pic="http://schemas.openxmlformats.org/drawingml/2006/picture">
+                  <pic:nvPicPr>
+                    <pic:cNvPr id="874128157" name=""/>
+                    <pic:cNvPicPr/>
+                  </pic:nvPicPr>
+                  <pic:blipFill>
+                    <a:blip r:embed="rId15"/>
+                    <a:stretch>
+                      <a:fillRect/>
+                    </a:stretch>
+                  </pic:blipFill>
+                  <pic:spPr>
+                    <a:xfrm>
+                      <a:off x="0" y="0"/>
+                      <a:ext cx="5731510" cy="710565"/>
+                    </a:xfrm>
+                    <a:prstGeom prst="rect">
+                      <a:avLst/>
+                    </a:prstGeom>
+                  </pic:spPr>
+                </pic:pic>
+              </a:graphicData>
+            </a:graphic>
+          </wp:inline>
+        </w:drawing>
+      </w:r>
+    </w:p>
+    <w:p>
+      <w:pPr>
+        <w:rPr>
+          <w:rFonts w:ascii="Times New Roman" w:hAnsi="Times New Roman" w:cs="Times New Roman"/>
+          <w:b/>
+          <w:bCs/>
+          <w:sz w:val="28"/>
+          <w:szCs w:val="28"/>
+        </w:rPr>
+      </w:pPr>
+      <w:r>
+        <w:rPr>
+          <w:rFonts w:ascii="Times New Roman" w:hAnsi="Times New Roman" w:cs="Times New Roman"/>
+          <w:b/>
+          <w:bCs/>
+          <w:sz w:val="28"/>
+          <w:szCs w:val="28"/>
+        </w:rPr>
         <w:t>Objective:</w:t>
       </w:r>
     </w:p>
@@ -1541,6 +1720,133 @@
           <w:sz w:val="28"/>
           <w:szCs w:val="28"/>
         </w:rPr>
+        <w:t>Output:</w:t>
+      </w:r>
+    </w:p>
+    <w:p>
+      <w:pPr>
+        <w:rPr>
+          <w:rFonts w:ascii="Times New Roman" w:hAnsi="Times New Roman" w:cs="Times New Roman"/>
+          <w:b/>
+          <w:bCs/>
+          <w:sz w:val="28"/>
+          <w:szCs w:val="28"/>
+        </w:rPr>
+      </w:pPr>
+      <w:r>
+        <w:rPr>
+          <w:rFonts w:ascii="Times New Roman" w:hAnsi="Times New Roman" w:cs="Times New Roman"/>
+          <w:b/>
+          <w:bCs/>
+          <w:sz w:val="28"/>
+          <w:szCs w:val="28"/>
+        </w:rPr>
+        <w:t>Objective:</w:t>
+      </w:r>
+    </w:p>
+    <w:p>
+      <w:pPr>
+        <w:rPr>
+          <w:rFonts w:ascii="Times New Roman" w:hAnsi="Times New Roman" w:cs="Times New Roman"/>
+          <w:b/>
+          <w:bCs/>
+          <w:sz w:val="28"/>
+          <w:szCs w:val="28"/>
+        </w:rPr>
+      </w:pPr>
+      <w:r>
+        <w:rPr>
+          <w:rFonts w:ascii="Times New Roman" w:hAnsi="Times New Roman" w:cs="Times New Roman"/>
+          <w:b/>
+          <w:bCs/>
+          <w:sz w:val="28"/>
+          <w:szCs w:val="28"/>
+        </w:rPr>
+        <w:t>Code:</w:t>
+      </w:r>
+    </w:p>
+    <w:p>
+      <w:pPr>
+        <w:rPr>
+          <w:rFonts w:ascii="Times New Roman" w:hAnsi="Times New Roman" w:cs="Times New Roman"/>
+          <w:b/>
+          <w:bCs/>
+          <w:sz w:val="28"/>
+          <w:szCs w:val="28"/>
+        </w:rPr>
+      </w:pPr>
+      <w:r>
+        <w:rPr>
+          <w:rFonts w:ascii="Times New Roman" w:hAnsi="Times New Roman" w:cs="Times New Roman"/>
+          <w:b/>
+          <w:bCs/>
+          <w:sz w:val="28"/>
+          <w:szCs w:val="28"/>
+        </w:rPr>
+        <w:t>Output:</w:t>
+      </w:r>
+    </w:p>
+    <w:p>
+      <w:pPr>
+        <w:rPr>
+          <w:rFonts w:ascii="Times New Roman" w:hAnsi="Times New Roman" w:cs="Times New Roman"/>
+          <w:b/>
+          <w:bCs/>
+          <w:sz w:val="28"/>
+          <w:szCs w:val="28"/>
+        </w:rPr>
+      </w:pPr>
+      <w:r>
+        <w:rPr>
+          <w:rFonts w:ascii="Times New Roman" w:hAnsi="Times New Roman" w:cs="Times New Roman"/>
+          <w:b/>
+          <w:bCs/>
+          <w:sz w:val="28"/>
+          <w:szCs w:val="28"/>
+        </w:rPr>
+        <w:t>Objective:</w:t>
+      </w:r>
+    </w:p>
+    <w:p>
+      <w:pPr>
+        <w:rPr>
+          <w:rFonts w:ascii="Times New Roman" w:hAnsi="Times New Roman" w:cs="Times New Roman"/>
+          <w:b/>
+          <w:bCs/>
+          <w:sz w:val="28"/>
+          <w:szCs w:val="28"/>
+        </w:rPr>
+      </w:pPr>
+      <w:r>
+        <w:rPr>
+          <w:rFonts w:ascii="Times New Roman" w:hAnsi="Times New Roman" w:cs="Times New Roman"/>
+          <w:b/>
+          <w:bCs/>
+          <w:sz w:val="28"/>
+          <w:szCs w:val="28"/>
+        </w:rPr>
+        <w:t>Code:</w:t>
+      </w:r>
+    </w:p>
+    <w:p>
+      <w:pPr>
+        <w:rPr>
+          <w:rFonts w:ascii="Times New Roman" w:hAnsi="Times New Roman" w:cs="Times New Roman"/>
+          <w:b/>
+          <w:bCs/>
+          <w:sz w:val="28"/>
+          <w:szCs w:val="28"/>
+        </w:rPr>
+      </w:pPr>
+      <w:r>
+        <w:rPr>
+          <w:rFonts w:ascii="Times New Roman" w:hAnsi="Times New Roman" w:cs="Times New Roman"/>
+          <w:b/>
+          <w:bCs/>
+          <w:sz w:val="28"/>
+          <w:szCs w:val="28"/>
+        </w:rPr>
+        <w:lastRenderedPageBreak/>
         <w:t>Output:</w:t>
       </w:r>
     </w:p>

</xml_diff>

<commit_message>
Refactor string uppercase conversion to use a loop for character-by-character output
</commit_message>
<xml_diff>
--- a/COLLEGE/Experiment 3/PYTHON PROGRAMMING LAB FILE.docx
+++ b/COLLEGE/Experiment 3/PYTHON PROGRAMMING LAB FILE.docx
@@ -1678,7 +1678,49 @@
           <w:sz w:val="28"/>
           <w:szCs w:val="28"/>
         </w:rPr>
-        <w:t>Objective:</w:t>
+        <w:t>Objective</w:t>
+      </w:r>
+      <w:r>
+        <w:rPr>
+          <w:rFonts w:ascii="Times New Roman" w:hAnsi="Times New Roman" w:cs="Times New Roman"/>
+          <w:b/>
+          <w:bCs/>
+          <w:sz w:val="28"/>
+          <w:szCs w:val="28"/>
+        </w:rPr>
+        <w:t xml:space="preserve"> 5</w:t>
+      </w:r>
+      <w:r>
+        <w:rPr>
+          <w:rFonts w:ascii="Times New Roman" w:hAnsi="Times New Roman" w:cs="Times New Roman"/>
+          <w:b/>
+          <w:bCs/>
+          <w:sz w:val="28"/>
+          <w:szCs w:val="28"/>
+        </w:rPr>
+        <w:t>:</w:t>
+      </w:r>
+      <w:r>
+        <w:rPr>
+          <w:rFonts w:ascii="Times New Roman" w:eastAsia="Calibri" w:hAnsi="Times New Roman" w:cs="Times New Roman"/>
+          <w:kern w:val="2"/>
+          <w:sz w:val="24"/>
+          <w:szCs w:val="24"/>
+          <w:lang w:val="en-IN"/>
+          <w14:ligatures w14:val="standardContextual"/>
+        </w:rPr>
+        <w:t xml:space="preserve"> </w:t>
+      </w:r>
+      <w:r>
+        <w:rPr>
+          <w:rFonts w:ascii="Times New Roman" w:hAnsi="Times New Roman" w:cs="Times New Roman"/>
+          <w:b/>
+          <w:bCs/>
+          <w:sz w:val="28"/>
+          <w:szCs w:val="28"/>
+          <w:lang w:val="en-IN"/>
+        </w:rPr>
+        <w:t>Check whether given number is palindrome or not.</w:t>
       </w:r>
     </w:p>
     <w:p>
@@ -1720,6 +1762,62 @@
           <w:sz w:val="28"/>
           <w:szCs w:val="28"/>
         </w:rPr>
+        <w:lastRenderedPageBreak/>
+        <w:drawing>
+          <wp:inline distT="0" distB="0" distL="0" distR="0" wp14:anchorId="1CC6FA2E" wp14:editId="187880AB">
+            <wp:extent cx="4820323" cy="3267531"/>
+            <wp:effectExtent l="0" t="0" r="0" b="9525"/>
+            <wp:docPr id="1582720426" name="Picture 1"/>
+            <wp:cNvGraphicFramePr>
+              <a:graphicFrameLocks xmlns:a="http://schemas.openxmlformats.org/drawingml/2006/main" noChangeAspect="1"/>
+            </wp:cNvGraphicFramePr>
+            <a:graphic xmlns:a="http://schemas.openxmlformats.org/drawingml/2006/main">
+              <a:graphicData uri="http://schemas.openxmlformats.org/drawingml/2006/picture">
+                <pic:pic xmlns:pic="http://schemas.openxmlformats.org/drawingml/2006/picture">
+                  <pic:nvPicPr>
+                    <pic:cNvPr id="1582720426" name=""/>
+                    <pic:cNvPicPr/>
+                  </pic:nvPicPr>
+                  <pic:blipFill>
+                    <a:blip r:embed="rId16"/>
+                    <a:stretch>
+                      <a:fillRect/>
+                    </a:stretch>
+                  </pic:blipFill>
+                  <pic:spPr>
+                    <a:xfrm>
+                      <a:off x="0" y="0"/>
+                      <a:ext cx="4820323" cy="3267531"/>
+                    </a:xfrm>
+                    <a:prstGeom prst="rect">
+                      <a:avLst/>
+                    </a:prstGeom>
+                  </pic:spPr>
+                </pic:pic>
+              </a:graphicData>
+            </a:graphic>
+          </wp:inline>
+        </w:drawing>
+      </w:r>
+    </w:p>
+    <w:p>
+      <w:pPr>
+        <w:rPr>
+          <w:rFonts w:ascii="Times New Roman" w:hAnsi="Times New Roman" w:cs="Times New Roman"/>
+          <w:b/>
+          <w:bCs/>
+          <w:sz w:val="28"/>
+          <w:szCs w:val="28"/>
+        </w:rPr>
+      </w:pPr>
+      <w:r>
+        <w:rPr>
+          <w:rFonts w:ascii="Times New Roman" w:hAnsi="Times New Roman" w:cs="Times New Roman"/>
+          <w:b/>
+          <w:bCs/>
+          <w:sz w:val="28"/>
+          <w:szCs w:val="28"/>
+        </w:rPr>
         <w:t>Output:</w:t>
       </w:r>
     </w:p>
@@ -1741,7 +1839,92 @@
           <w:sz w:val="28"/>
           <w:szCs w:val="28"/>
         </w:rPr>
-        <w:t>Objective:</w:t>
+        <w:drawing>
+          <wp:inline distT="0" distB="0" distL="0" distR="0" wp14:anchorId="4C020BD7" wp14:editId="38EEFB6C">
+            <wp:extent cx="5731510" cy="709930"/>
+            <wp:effectExtent l="0" t="0" r="2540" b="0"/>
+            <wp:docPr id="1453010297" name="Picture 1"/>
+            <wp:cNvGraphicFramePr>
+              <a:graphicFrameLocks xmlns:a="http://schemas.openxmlformats.org/drawingml/2006/main" noChangeAspect="1"/>
+            </wp:cNvGraphicFramePr>
+            <a:graphic xmlns:a="http://schemas.openxmlformats.org/drawingml/2006/main">
+              <a:graphicData uri="http://schemas.openxmlformats.org/drawingml/2006/picture">
+                <pic:pic xmlns:pic="http://schemas.openxmlformats.org/drawingml/2006/picture">
+                  <pic:nvPicPr>
+                    <pic:cNvPr id="1453010297" name=""/>
+                    <pic:cNvPicPr/>
+                  </pic:nvPicPr>
+                  <pic:blipFill>
+                    <a:blip r:embed="rId17"/>
+                    <a:stretch>
+                      <a:fillRect/>
+                    </a:stretch>
+                  </pic:blipFill>
+                  <pic:spPr>
+                    <a:xfrm>
+                      <a:off x="0" y="0"/>
+                      <a:ext cx="5731510" cy="709930"/>
+                    </a:xfrm>
+                    <a:prstGeom prst="rect">
+                      <a:avLst/>
+                    </a:prstGeom>
+                  </pic:spPr>
+                </pic:pic>
+              </a:graphicData>
+            </a:graphic>
+          </wp:inline>
+        </w:drawing>
+      </w:r>
+    </w:p>
+    <w:p>
+      <w:pPr>
+        <w:rPr>
+          <w:rFonts w:ascii="Times New Roman" w:hAnsi="Times New Roman" w:cs="Times New Roman"/>
+          <w:b/>
+          <w:bCs/>
+          <w:sz w:val="28"/>
+          <w:szCs w:val="28"/>
+        </w:rPr>
+      </w:pPr>
+      <w:r>
+        <w:rPr>
+          <w:rFonts w:ascii="Times New Roman" w:hAnsi="Times New Roman" w:cs="Times New Roman"/>
+          <w:b/>
+          <w:bCs/>
+          <w:sz w:val="28"/>
+          <w:szCs w:val="28"/>
+        </w:rPr>
+        <w:t>Objective</w:t>
+      </w:r>
+      <w:r>
+        <w:rPr>
+          <w:rFonts w:ascii="Times New Roman" w:hAnsi="Times New Roman" w:cs="Times New Roman"/>
+          <w:b/>
+          <w:bCs/>
+          <w:sz w:val="28"/>
+          <w:szCs w:val="28"/>
+        </w:rPr>
+        <w:t xml:space="preserve"> 6</w:t>
+      </w:r>
+      <w:r>
+        <w:rPr>
+          <w:rFonts w:ascii="Times New Roman" w:hAnsi="Times New Roman" w:cs="Times New Roman"/>
+          <w:b/>
+          <w:bCs/>
+          <w:sz w:val="28"/>
+          <w:szCs w:val="28"/>
+        </w:rPr>
+        <w:t>:</w:t>
+      </w:r>
+      <w:r>
+        <w:rPr>
+          <w:rFonts w:ascii="Times New Roman" w:hAnsi="Times New Roman" w:cs="Times New Roman"/>
+          <w:b/>
+          <w:bCs/>
+          <w:sz w:val="28"/>
+          <w:szCs w:val="28"/>
+        </w:rPr>
+        <w:t xml:space="preserve"> </w:t>
       </w:r>
     </w:p>
     <w:p>
@@ -1783,6 +1966,61 @@
           <w:sz w:val="28"/>
           <w:szCs w:val="28"/>
         </w:rPr>
+        <w:drawing>
+          <wp:inline distT="0" distB="0" distL="0" distR="0" wp14:anchorId="1B0ED908" wp14:editId="23A8BF48">
+            <wp:extent cx="4534533" cy="1648055"/>
+            <wp:effectExtent l="0" t="0" r="0" b="9525"/>
+            <wp:docPr id="528964031" name="Picture 1"/>
+            <wp:cNvGraphicFramePr>
+              <a:graphicFrameLocks xmlns:a="http://schemas.openxmlformats.org/drawingml/2006/main" noChangeAspect="1"/>
+            </wp:cNvGraphicFramePr>
+            <a:graphic xmlns:a="http://schemas.openxmlformats.org/drawingml/2006/main">
+              <a:graphicData uri="http://schemas.openxmlformats.org/drawingml/2006/picture">
+                <pic:pic xmlns:pic="http://schemas.openxmlformats.org/drawingml/2006/picture">
+                  <pic:nvPicPr>
+                    <pic:cNvPr id="528964031" name=""/>
+                    <pic:cNvPicPr/>
+                  </pic:nvPicPr>
+                  <pic:blipFill>
+                    <a:blip r:embed="rId18"/>
+                    <a:stretch>
+                      <a:fillRect/>
+                    </a:stretch>
+                  </pic:blipFill>
+                  <pic:spPr>
+                    <a:xfrm>
+                      <a:off x="0" y="0"/>
+                      <a:ext cx="4534533" cy="1648055"/>
+                    </a:xfrm>
+                    <a:prstGeom prst="rect">
+                      <a:avLst/>
+                    </a:prstGeom>
+                  </pic:spPr>
+                </pic:pic>
+              </a:graphicData>
+            </a:graphic>
+          </wp:inline>
+        </w:drawing>
+      </w:r>
+    </w:p>
+    <w:p>
+      <w:pPr>
+        <w:rPr>
+          <w:rFonts w:ascii="Times New Roman" w:hAnsi="Times New Roman" w:cs="Times New Roman"/>
+          <w:b/>
+          <w:bCs/>
+          <w:sz w:val="28"/>
+          <w:szCs w:val="28"/>
+        </w:rPr>
+      </w:pPr>
+      <w:r>
+        <w:rPr>
+          <w:rFonts w:ascii="Times New Roman" w:hAnsi="Times New Roman" w:cs="Times New Roman"/>
+          <w:b/>
+          <w:bCs/>
+          <w:sz w:val="28"/>
+          <w:szCs w:val="28"/>
+        </w:rPr>
         <w:t>Output:</w:t>
       </w:r>
     </w:p>
@@ -1804,7 +2042,92 @@
           <w:sz w:val="28"/>
           <w:szCs w:val="28"/>
         </w:rPr>
-        <w:t>Objective:</w:t>
+        <w:drawing>
+          <wp:inline distT="0" distB="0" distL="0" distR="0" wp14:anchorId="149D871D" wp14:editId="18982DBB">
+            <wp:extent cx="5731510" cy="667385"/>
+            <wp:effectExtent l="0" t="0" r="2540" b="0"/>
+            <wp:docPr id="216319396" name="Picture 1"/>
+            <wp:cNvGraphicFramePr>
+              <a:graphicFrameLocks xmlns:a="http://schemas.openxmlformats.org/drawingml/2006/main" noChangeAspect="1"/>
+            </wp:cNvGraphicFramePr>
+            <a:graphic xmlns:a="http://schemas.openxmlformats.org/drawingml/2006/main">
+              <a:graphicData uri="http://schemas.openxmlformats.org/drawingml/2006/picture">
+                <pic:pic xmlns:pic="http://schemas.openxmlformats.org/drawingml/2006/picture">
+                  <pic:nvPicPr>
+                    <pic:cNvPr id="216319396" name=""/>
+                    <pic:cNvPicPr/>
+                  </pic:nvPicPr>
+                  <pic:blipFill>
+                    <a:blip r:embed="rId19"/>
+                    <a:stretch>
+                      <a:fillRect/>
+                    </a:stretch>
+                  </pic:blipFill>
+                  <pic:spPr>
+                    <a:xfrm>
+                      <a:off x="0" y="0"/>
+                      <a:ext cx="5731510" cy="667385"/>
+                    </a:xfrm>
+                    <a:prstGeom prst="rect">
+                      <a:avLst/>
+                    </a:prstGeom>
+                  </pic:spPr>
+                </pic:pic>
+              </a:graphicData>
+            </a:graphic>
+          </wp:inline>
+        </w:drawing>
+      </w:r>
+    </w:p>
+    <w:p>
+      <w:pPr>
+        <w:rPr>
+          <w:rFonts w:ascii="Times New Roman" w:hAnsi="Times New Roman" w:cs="Times New Roman"/>
+          <w:b/>
+          <w:bCs/>
+          <w:sz w:val="28"/>
+          <w:szCs w:val="28"/>
+        </w:rPr>
+      </w:pPr>
+      <w:r>
+        <w:rPr>
+          <w:rFonts w:ascii="Times New Roman" w:hAnsi="Times New Roman" w:cs="Times New Roman"/>
+          <w:b/>
+          <w:bCs/>
+          <w:sz w:val="28"/>
+          <w:szCs w:val="28"/>
+        </w:rPr>
+        <w:t>Objective</w:t>
+      </w:r>
+      <w:r>
+        <w:rPr>
+          <w:rFonts w:ascii="Times New Roman" w:hAnsi="Times New Roman" w:cs="Times New Roman"/>
+          <w:b/>
+          <w:bCs/>
+          <w:sz w:val="28"/>
+          <w:szCs w:val="28"/>
+        </w:rPr>
+        <w:t xml:space="preserve"> 7</w:t>
+      </w:r>
+      <w:r>
+        <w:rPr>
+          <w:rFonts w:ascii="Times New Roman" w:hAnsi="Times New Roman" w:cs="Times New Roman"/>
+          <w:b/>
+          <w:bCs/>
+          <w:sz w:val="28"/>
+          <w:szCs w:val="28"/>
+        </w:rPr>
+        <w:t>:</w:t>
+      </w:r>
+      <w:r>
+        <w:rPr>
+          <w:rFonts w:ascii="Times New Roman" w:hAnsi="Times New Roman" w:cs="Times New Roman"/>
+          <w:b/>
+          <w:bCs/>
+          <w:sz w:val="28"/>
+          <w:szCs w:val="28"/>
+        </w:rPr>
+        <w:t xml:space="preserve"> </w:t>
       </w:r>
     </w:p>
     <w:p>
@@ -1847,6 +2170,61 @@
           <w:szCs w:val="28"/>
         </w:rPr>
         <w:lastRenderedPageBreak/>
+        <w:drawing>
+          <wp:inline distT="0" distB="0" distL="0" distR="0" wp14:anchorId="6B275573" wp14:editId="1BCE27AA">
+            <wp:extent cx="5731510" cy="1426845"/>
+            <wp:effectExtent l="0" t="0" r="2540" b="1905"/>
+            <wp:docPr id="1526708420" name="Picture 1"/>
+            <wp:cNvGraphicFramePr>
+              <a:graphicFrameLocks xmlns:a="http://schemas.openxmlformats.org/drawingml/2006/main" noChangeAspect="1"/>
+            </wp:cNvGraphicFramePr>
+            <a:graphic xmlns:a="http://schemas.openxmlformats.org/drawingml/2006/main">
+              <a:graphicData uri="http://schemas.openxmlformats.org/drawingml/2006/picture">
+                <pic:pic xmlns:pic="http://schemas.openxmlformats.org/drawingml/2006/picture">
+                  <pic:nvPicPr>
+                    <pic:cNvPr id="1526708420" name=""/>
+                    <pic:cNvPicPr/>
+                  </pic:nvPicPr>
+                  <pic:blipFill>
+                    <a:blip r:embed="rId20"/>
+                    <a:stretch>
+                      <a:fillRect/>
+                    </a:stretch>
+                  </pic:blipFill>
+                  <pic:spPr>
+                    <a:xfrm>
+                      <a:off x="0" y="0"/>
+                      <a:ext cx="5731510" cy="1426845"/>
+                    </a:xfrm>
+                    <a:prstGeom prst="rect">
+                      <a:avLst/>
+                    </a:prstGeom>
+                  </pic:spPr>
+                </pic:pic>
+              </a:graphicData>
+            </a:graphic>
+          </wp:inline>
+        </w:drawing>
+      </w:r>
+    </w:p>
+    <w:p>
+      <w:pPr>
+        <w:rPr>
+          <w:rFonts w:ascii="Times New Roman" w:hAnsi="Times New Roman" w:cs="Times New Roman"/>
+          <w:b/>
+          <w:bCs/>
+          <w:sz w:val="28"/>
+          <w:szCs w:val="28"/>
+        </w:rPr>
+      </w:pPr>
+      <w:r>
+        <w:rPr>
+          <w:rFonts w:ascii="Times New Roman" w:hAnsi="Times New Roman" w:cs="Times New Roman"/>
+          <w:b/>
+          <w:bCs/>
+          <w:sz w:val="28"/>
+          <w:szCs w:val="28"/>
+        </w:rPr>
         <w:t>Output:</w:t>
       </w:r>
     </w:p>
@@ -1868,7 +2246,82 @@
           <w:sz w:val="28"/>
           <w:szCs w:val="28"/>
         </w:rPr>
-        <w:t>Objective:</w:t>
+        <w:drawing>
+          <wp:inline distT="0" distB="0" distL="0" distR="0" wp14:anchorId="293E7E97" wp14:editId="2737CCFD">
+            <wp:extent cx="5731510" cy="723900"/>
+            <wp:effectExtent l="0" t="0" r="2540" b="0"/>
+            <wp:docPr id="1097069126" name="Picture 1"/>
+            <wp:cNvGraphicFramePr>
+              <a:graphicFrameLocks xmlns:a="http://schemas.openxmlformats.org/drawingml/2006/main" noChangeAspect="1"/>
+            </wp:cNvGraphicFramePr>
+            <a:graphic xmlns:a="http://schemas.openxmlformats.org/drawingml/2006/main">
+              <a:graphicData uri="http://schemas.openxmlformats.org/drawingml/2006/picture">
+                <pic:pic xmlns:pic="http://schemas.openxmlformats.org/drawingml/2006/picture">
+                  <pic:nvPicPr>
+                    <pic:cNvPr id="1097069126" name=""/>
+                    <pic:cNvPicPr/>
+                  </pic:nvPicPr>
+                  <pic:blipFill>
+                    <a:blip r:embed="rId21"/>
+                    <a:stretch>
+                      <a:fillRect/>
+                    </a:stretch>
+                  </pic:blipFill>
+                  <pic:spPr>
+                    <a:xfrm>
+                      <a:off x="0" y="0"/>
+                      <a:ext cx="5731510" cy="723900"/>
+                    </a:xfrm>
+                    <a:prstGeom prst="rect">
+                      <a:avLst/>
+                    </a:prstGeom>
+                  </pic:spPr>
+                </pic:pic>
+              </a:graphicData>
+            </a:graphic>
+          </wp:inline>
+        </w:drawing>
+      </w:r>
+    </w:p>
+    <w:p>
+      <w:pPr>
+        <w:rPr>
+          <w:rFonts w:ascii="Times New Roman" w:hAnsi="Times New Roman" w:cs="Times New Roman"/>
+          <w:b/>
+          <w:bCs/>
+          <w:sz w:val="28"/>
+          <w:szCs w:val="28"/>
+        </w:rPr>
+      </w:pPr>
+      <w:r>
+        <w:rPr>
+          <w:rFonts w:ascii="Times New Roman" w:hAnsi="Times New Roman" w:cs="Times New Roman"/>
+          <w:b/>
+          <w:bCs/>
+          <w:sz w:val="28"/>
+          <w:szCs w:val="28"/>
+        </w:rPr>
+        <w:t>Objective</w:t>
+      </w:r>
+      <w:r>
+        <w:rPr>
+          <w:rFonts w:ascii="Times New Roman" w:hAnsi="Times New Roman" w:cs="Times New Roman"/>
+          <w:b/>
+          <w:bCs/>
+          <w:sz w:val="28"/>
+          <w:szCs w:val="28"/>
+        </w:rPr>
+        <w:t xml:space="preserve"> 8</w:t>
+      </w:r>
+      <w:r>
+        <w:rPr>
+          <w:rFonts w:ascii="Times New Roman" w:hAnsi="Times New Roman" w:cs="Times New Roman"/>
+          <w:b/>
+          <w:bCs/>
+          <w:sz w:val="28"/>
+          <w:szCs w:val="28"/>
+        </w:rPr>
+        <w:t>:</w:t>
       </w:r>
     </w:p>
     <w:p>
@@ -1891,6 +2344,17 @@
         </w:rPr>
         <w:t>Code:</w:t>
       </w:r>
+    </w:p>
+    <w:p>
+      <w:pPr>
+        <w:rPr>
+          <w:rFonts w:ascii="Times New Roman" w:hAnsi="Times New Roman" w:cs="Times New Roman"/>
+          <w:b/>
+          <w:bCs/>
+          <w:sz w:val="28"/>
+          <w:szCs w:val="28"/>
+        </w:rPr>
+      </w:pPr>
     </w:p>
     <w:p>
       <w:pPr>

</xml_diff>